<commit_message>
adding code, data, and model output for manuscript revision
</commit_message>
<xml_diff>
--- a/code/tables/table1.docx
+++ b/code/tables/table1.docx
@@ -332,7 +332,7 @@
                 <w:szCs w:val="22"/>
                 <w:color w:val="000000"/>
               </w:rPr>
-              <w:t xml:space="preserve">19</w:t>
+              <w:t xml:space="preserve">28</w:t>
             </w:r>
           </w:p>
         </w:tc>
@@ -376,7 +376,7 @@
                 <w:szCs w:val="22"/>
                 <w:color w:val="000000"/>
               </w:rPr>
-              <w:t xml:space="preserve">15.2</w:t>
+              <w:t xml:space="preserve">21.2</w:t>
             </w:r>
           </w:p>
         </w:tc>
@@ -698,7 +698,7 @@
                 <w:szCs w:val="22"/>
                 <w:color w:val="000000"/>
               </w:rPr>
-              <w:t xml:space="preserve">96</w:t>
+              <w:t xml:space="preserve">93</w:t>
             </w:r>
           </w:p>
         </w:tc>
@@ -742,7 +742,7 @@
                 <w:szCs w:val="22"/>
                 <w:color w:val="000000"/>
               </w:rPr>
-              <w:t xml:space="preserve">76.8</w:t>
+              <w:t xml:space="preserve">70.5</w:t>
             </w:r>
           </w:p>
         </w:tc>
@@ -881,7 +881,7 @@
                 <w:szCs w:val="22"/>
                 <w:color w:val="000000"/>
               </w:rPr>
-              <w:t xml:space="preserve">9</w:t>
+              <w:t xml:space="preserve">10</w:t>
             </w:r>
           </w:p>
         </w:tc>
@@ -925,7 +925,7 @@
                 <w:szCs w:val="22"/>
                 <w:color w:val="000000"/>
               </w:rPr>
-              <w:t xml:space="preserve">7.2</w:t>
+              <w:t xml:space="preserve">7.6</w:t>
             </w:r>
           </w:p>
         </w:tc>
@@ -1108,7 +1108,7 @@
                 <w:szCs w:val="22"/>
                 <w:color w:val="000000"/>
               </w:rPr>
-              <w:t xml:space="preserve">29.6</w:t>
+              <w:t xml:space="preserve">28.0</w:t>
             </w:r>
           </w:p>
         </w:tc>
@@ -1247,7 +1247,7 @@
                 <w:szCs w:val="22"/>
                 <w:color w:val="000000"/>
               </w:rPr>
-              <w:t xml:space="preserve">88</w:t>
+              <w:t xml:space="preserve">95</w:t>
             </w:r>
           </w:p>
         </w:tc>
@@ -1291,7 +1291,7 @@
                 <w:szCs w:val="22"/>
                 <w:color w:val="000000"/>
               </w:rPr>
-              <w:t xml:space="preserve">70.4</w:t>
+              <w:t xml:space="preserve">72.0</w:t>
             </w:r>
           </w:p>
         </w:tc>
@@ -1430,7 +1430,7 @@
                 <w:szCs w:val="22"/>
                 <w:color w:val="000000"/>
               </w:rPr>
-              <w:t xml:space="preserve">15</w:t>
+              <w:t xml:space="preserve">12</w:t>
             </w:r>
           </w:p>
         </w:tc>
@@ -1474,7 +1474,7 @@
                 <w:szCs w:val="22"/>
                 <w:color w:val="000000"/>
               </w:rPr>
-              <w:t xml:space="preserve">12.0</w:t>
+              <w:t xml:space="preserve">9.1</w:t>
             </w:r>
           </w:p>
         </w:tc>
@@ -1613,7 +1613,7 @@
                 <w:szCs w:val="22"/>
                 <w:color w:val="000000"/>
               </w:rPr>
-              <w:t xml:space="preserve">31</w:t>
+              <w:t xml:space="preserve">32</w:t>
             </w:r>
           </w:p>
         </w:tc>
@@ -1657,7 +1657,7 @@
                 <w:szCs w:val="22"/>
                 <w:color w:val="000000"/>
               </w:rPr>
-              <w:t xml:space="preserve">24.8</w:t>
+              <w:t xml:space="preserve">24.2</w:t>
             </w:r>
           </w:p>
         </w:tc>
@@ -1796,7 +1796,7 @@
                 <w:szCs w:val="22"/>
                 <w:color w:val="000000"/>
               </w:rPr>
-              <w:t xml:space="preserve">22</w:t>
+              <w:t xml:space="preserve">27</w:t>
             </w:r>
           </w:p>
         </w:tc>
@@ -1840,7 +1840,7 @@
                 <w:szCs w:val="22"/>
                 <w:color w:val="000000"/>
               </w:rPr>
-              <w:t xml:space="preserve">17.6</w:t>
+              <w:t xml:space="preserve">20.5</w:t>
             </w:r>
           </w:p>
         </w:tc>
@@ -1979,7 +1979,7 @@
                 <w:szCs w:val="22"/>
                 <w:color w:val="000000"/>
               </w:rPr>
-              <w:t xml:space="preserve">57</w:t>
+              <w:t xml:space="preserve">30</w:t>
             </w:r>
           </w:p>
         </w:tc>
@@ -2023,7 +2023,7 @@
                 <w:szCs w:val="22"/>
                 <w:color w:val="000000"/>
               </w:rPr>
-              <w:t xml:space="preserve">45.6</w:t>
+              <w:t xml:space="preserve">22.7</w:t>
             </w:r>
           </w:p>
         </w:tc>
@@ -2074,7 +2074,7 @@
                 <w:szCs w:val="22"/>
                 <w:color w:val="000000"/>
               </w:rPr>
-              <w:t xml:space="preserve">Num tests</w:t>
+              <w:t xml:space="preserve">Prop lab tested</w:t>
             </w:r>
           </w:p>
         </w:tc>
@@ -2118,7 +2118,7 @@
                 <w:szCs w:val="22"/>
                 <w:color w:val="000000"/>
               </w:rPr>
-              <w:t xml:space="preserve">1</w:t>
+              <w:t xml:space="preserve">Not reported</w:t>
             </w:r>
           </w:p>
         </w:tc>
@@ -2162,7 +2162,7 @@
                 <w:szCs w:val="22"/>
                 <w:color w:val="000000"/>
               </w:rPr>
-              <w:t xml:space="preserve">98</w:t>
+              <w:t xml:space="preserve">31</w:t>
             </w:r>
           </w:p>
         </w:tc>
@@ -2206,7 +2206,7 @@
                 <w:szCs w:val="22"/>
                 <w:color w:val="000000"/>
               </w:rPr>
-              <w:t xml:space="preserve">78.4</w:t>
+              <w:t xml:space="preserve">23.5</w:t>
             </w:r>
           </w:p>
         </w:tc>
@@ -2301,7 +2301,7 @@
                 <w:szCs w:val="22"/>
                 <w:color w:val="000000"/>
               </w:rPr>
-              <w:t xml:space="preserve">2</w:t>
+              <w:t xml:space="preserve">1</w:t>
             </w:r>
           </w:p>
         </w:tc>
@@ -2345,7 +2345,7 @@
                 <w:szCs w:val="22"/>
                 <w:color w:val="000000"/>
               </w:rPr>
-              <w:t xml:space="preserve">20</w:t>
+              <w:t xml:space="preserve">106</w:t>
             </w:r>
           </w:p>
         </w:tc>
@@ -2389,7 +2389,7 @@
                 <w:szCs w:val="22"/>
                 <w:color w:val="000000"/>
               </w:rPr>
-              <w:t xml:space="preserve">16.0</w:t>
+              <w:t xml:space="preserve">80.3</w:t>
             </w:r>
           </w:p>
         </w:tc>
@@ -2484,7 +2484,7 @@
                 <w:szCs w:val="22"/>
                 <w:color w:val="000000"/>
               </w:rPr>
-              <w:t xml:space="preserve">3+</w:t>
+              <w:t xml:space="preserve">2</w:t>
             </w:r>
           </w:p>
         </w:tc>
@@ -2528,7 +2528,7 @@
                 <w:szCs w:val="22"/>
                 <w:color w:val="000000"/>
               </w:rPr>
-              <w:t xml:space="preserve">7</w:t>
+              <w:t xml:space="preserve">19</w:t>
             </w:r>
           </w:p>
         </w:tc>
@@ -2572,7 +2572,7 @@
                 <w:szCs w:val="22"/>
                 <w:color w:val="000000"/>
               </w:rPr>
-              <w:t xml:space="preserve">5.6</w:t>
+              <w:t xml:space="preserve">14.4</w:t>
             </w:r>
           </w:p>
         </w:tc>
@@ -2623,7 +2623,7 @@
                 <w:szCs w:val="22"/>
                 <w:color w:val="000000"/>
               </w:rPr>
-              <w:t xml:space="preserve">N</w:t>
+              <w:t xml:space="preserve">Num tests</w:t>
             </w:r>
           </w:p>
         </w:tc>
@@ -2667,7 +2667,7 @@
                 <w:szCs w:val="22"/>
                 <w:color w:val="000000"/>
               </w:rPr>
-              <w:t xml:space="preserve">1-9</w:t>
+              <w:t xml:space="preserve">3+</w:t>
             </w:r>
           </w:p>
         </w:tc>
@@ -2711,7 +2711,7 @@
                 <w:szCs w:val="22"/>
                 <w:color w:val="000000"/>
               </w:rPr>
-              <w:t xml:space="preserve">1</w:t>
+              <w:t xml:space="preserve">7</w:t>
             </w:r>
           </w:p>
         </w:tc>
@@ -2755,7 +2755,7 @@
                 <w:szCs w:val="22"/>
                 <w:color w:val="000000"/>
               </w:rPr>
-              <w:t xml:space="preserve">0.8</w:t>
+              <w:t xml:space="preserve">5.3</w:t>
             </w:r>
           </w:p>
         </w:tc>
@@ -2850,7 +2850,7 @@
                 <w:szCs w:val="22"/>
                 <w:color w:val="000000"/>
               </w:rPr>
-              <w:t xml:space="preserve">10-99</w:t>
+              <w:t xml:space="preserve">1-9</w:t>
             </w:r>
           </w:p>
         </w:tc>
@@ -2894,7 +2894,7 @@
                 <w:szCs w:val="22"/>
                 <w:color w:val="000000"/>
               </w:rPr>
-              <w:t xml:space="preserve">37</w:t>
+              <w:t xml:space="preserve">1</w:t>
             </w:r>
           </w:p>
         </w:tc>
@@ -2938,7 +2938,7 @@
                 <w:szCs w:val="22"/>
                 <w:color w:val="000000"/>
               </w:rPr>
-              <w:t xml:space="preserve">29.6</w:t>
+              <w:t xml:space="preserve">0.8</w:t>
             </w:r>
           </w:p>
         </w:tc>
@@ -3033,7 +3033,7 @@
                 <w:szCs w:val="22"/>
                 <w:color w:val="000000"/>
               </w:rPr>
-              <w:t xml:space="preserve">100-999</w:t>
+              <w:t xml:space="preserve">10-99</w:t>
             </w:r>
           </w:p>
         </w:tc>
@@ -3077,7 +3077,7 @@
                 <w:szCs w:val="22"/>
                 <w:color w:val="000000"/>
               </w:rPr>
-              <w:t xml:space="preserve">62</w:t>
+              <w:t xml:space="preserve">37</w:t>
             </w:r>
           </w:p>
         </w:tc>
@@ -3121,7 +3121,7 @@
                 <w:szCs w:val="22"/>
                 <w:color w:val="000000"/>
               </w:rPr>
-              <w:t xml:space="preserve">49.6</w:t>
+              <w:t xml:space="preserve">28.0</w:t>
             </w:r>
           </w:p>
         </w:tc>
@@ -3135,6 +3135,189 @@
         <w:tc>
           <w:tcPr>
             <w:tcBorders>
+              <w:bottom w:val="none" w:sz="0" w:space="0" w:color="000000"/>
+              <w:top w:val="none" w:sz="0" w:space="0" w:color="000000"/>
+              <w:left w:val="none" w:sz="0" w:space="0" w:color="000000"/>
+              <w:right w:val="none" w:sz="0" w:space="0" w:color="000000"/>
+            </w:tcBorders>
+            <w:shd w:val="clear" w:color="auto" w:fill="FFFFFF"/>
+            <w:tcMar>
+              <w:top w:w="0" w:type="dxa"/>
+              <w:bottom w:w="0" w:type="dxa"/>
+              <w:left w:w="0" w:type="dxa"/>
+              <w:right w:w="0" w:type="dxa"/>
+            </w:tcMar>
+            <w:vAlign w:val="center"/>
+          </w:tcPr>
+          <w:p>
+            <w:pPr>
+              <w:jc w:val="left"/>
+              <w:keepNext/>
+              <w:pBdr>
+                <w:bottom w:val="none" w:sz="0" w:space="0" w:color="000000"/>
+                <w:top w:val="none" w:sz="0" w:space="0" w:color="000000"/>
+                <w:left w:val="none" w:sz="0" w:space="0" w:color="000000"/>
+                <w:right w:val="none" w:sz="0" w:space="0" w:color="000000"/>
+              </w:pBdr>
+              <w:spacing w:after="100" w:before="100" w:line="240"/>
+              <w:ind w:firstLine="0" w:left="100" w:right="100"/>
+            </w:pPr>
+            <w:r>
+              <w:rPr>
+                <w:rFonts w:ascii="Helvetica" w:hAnsi="Helvetica" w:eastAsia="Helvetica" w:cs="Helvetica"/>
+                <w:i w:val="false"/>
+                <w:b w:val="false"/>
+                <w:u w:val="none"/>
+                <w:sz w:val="22"/>
+                <w:szCs w:val="22"/>
+                <w:color w:val="000000"/>
+              </w:rPr>
+              <w:t xml:space="preserve">N</w:t>
+            </w:r>
+          </w:p>
+        </w:tc>
+        <w:tc>
+          <w:tcPr>
+            <w:tcBorders>
+              <w:bottom w:val="none" w:sz="0" w:space="0" w:color="000000"/>
+              <w:top w:val="none" w:sz="0" w:space="0" w:color="000000"/>
+              <w:left w:val="none" w:sz="0" w:space="0" w:color="000000"/>
+              <w:right w:val="none" w:sz="0" w:space="0" w:color="000000"/>
+            </w:tcBorders>
+            <w:shd w:val="clear" w:color="auto" w:fill="FFFFFF"/>
+            <w:tcMar>
+              <w:top w:w="0" w:type="dxa"/>
+              <w:bottom w:w="0" w:type="dxa"/>
+              <w:left w:w="0" w:type="dxa"/>
+              <w:right w:w="0" w:type="dxa"/>
+            </w:tcMar>
+            <w:vAlign w:val="center"/>
+          </w:tcPr>
+          <w:p>
+            <w:pPr>
+              <w:jc w:val="left"/>
+              <w:keepNext/>
+              <w:pBdr>
+                <w:bottom w:val="none" w:sz="0" w:space="0" w:color="000000"/>
+                <w:top w:val="none" w:sz="0" w:space="0" w:color="000000"/>
+                <w:left w:val="none" w:sz="0" w:space="0" w:color="000000"/>
+                <w:right w:val="none" w:sz="0" w:space="0" w:color="000000"/>
+              </w:pBdr>
+              <w:spacing w:after="100" w:before="100" w:line="240"/>
+              <w:ind w:firstLine="0" w:left="100" w:right="100"/>
+            </w:pPr>
+            <w:r>
+              <w:rPr>
+                <w:rFonts w:ascii="Helvetica" w:hAnsi="Helvetica" w:eastAsia="Helvetica" w:cs="Helvetica"/>
+                <w:i w:val="false"/>
+                <w:b w:val="false"/>
+                <w:u w:val="none"/>
+                <w:sz w:val="22"/>
+                <w:szCs w:val="22"/>
+                <w:color w:val="000000"/>
+              </w:rPr>
+              <w:t xml:space="preserve">100-999</w:t>
+            </w:r>
+          </w:p>
+        </w:tc>
+        <w:tc>
+          <w:tcPr>
+            <w:tcBorders>
+              <w:bottom w:val="none" w:sz="0" w:space="0" w:color="000000"/>
+              <w:top w:val="none" w:sz="0" w:space="0" w:color="000000"/>
+              <w:left w:val="none" w:sz="0" w:space="0" w:color="000000"/>
+              <w:right w:val="none" w:sz="0" w:space="0" w:color="000000"/>
+            </w:tcBorders>
+            <w:shd w:val="clear" w:color="auto" w:fill="FFFFFF"/>
+            <w:tcMar>
+              <w:top w:w="0" w:type="dxa"/>
+              <w:bottom w:w="0" w:type="dxa"/>
+              <w:left w:w="0" w:type="dxa"/>
+              <w:right w:w="0" w:type="dxa"/>
+            </w:tcMar>
+            <w:vAlign w:val="center"/>
+          </w:tcPr>
+          <w:p>
+            <w:pPr>
+              <w:jc w:val="right"/>
+              <w:keepNext/>
+              <w:pBdr>
+                <w:bottom w:val="none" w:sz="0" w:space="0" w:color="000000"/>
+                <w:top w:val="none" w:sz="0" w:space="0" w:color="000000"/>
+                <w:left w:val="none" w:sz="0" w:space="0" w:color="000000"/>
+                <w:right w:val="none" w:sz="0" w:space="0" w:color="000000"/>
+              </w:pBdr>
+              <w:spacing w:after="100" w:before="100" w:line="240"/>
+              <w:ind w:firstLine="0" w:left="100" w:right="100"/>
+            </w:pPr>
+            <w:r>
+              <w:rPr>
+                <w:rFonts w:ascii="Helvetica" w:hAnsi="Helvetica" w:eastAsia="Helvetica" w:cs="Helvetica"/>
+                <w:i w:val="false"/>
+                <w:b w:val="false"/>
+                <w:u w:val="none"/>
+                <w:sz w:val="22"/>
+                <w:szCs w:val="22"/>
+                <w:color w:val="000000"/>
+              </w:rPr>
+              <w:t xml:space="preserve">55</w:t>
+            </w:r>
+          </w:p>
+        </w:tc>
+        <w:tc>
+          <w:tcPr>
+            <w:tcBorders>
+              <w:bottom w:val="none" w:sz="0" w:space="0" w:color="000000"/>
+              <w:top w:val="none" w:sz="0" w:space="0" w:color="000000"/>
+              <w:left w:val="none" w:sz="0" w:space="0" w:color="000000"/>
+              <w:right w:val="none" w:sz="0" w:space="0" w:color="000000"/>
+            </w:tcBorders>
+            <w:shd w:val="clear" w:color="auto" w:fill="FFFFFF"/>
+            <w:tcMar>
+              <w:top w:w="0" w:type="dxa"/>
+              <w:bottom w:w="0" w:type="dxa"/>
+              <w:left w:w="0" w:type="dxa"/>
+              <w:right w:w="0" w:type="dxa"/>
+            </w:tcMar>
+            <w:vAlign w:val="center"/>
+          </w:tcPr>
+          <w:p>
+            <w:pPr>
+              <w:jc w:val="right"/>
+              <w:keepNext/>
+              <w:pBdr>
+                <w:bottom w:val="none" w:sz="0" w:space="0" w:color="000000"/>
+                <w:top w:val="none" w:sz="0" w:space="0" w:color="000000"/>
+                <w:left w:val="none" w:sz="0" w:space="0" w:color="000000"/>
+                <w:right w:val="none" w:sz="0" w:space="0" w:color="000000"/>
+              </w:pBdr>
+              <w:spacing w:after="100" w:before="100" w:line="240"/>
+              <w:ind w:firstLine="0" w:left="100" w:right="100"/>
+            </w:pPr>
+            <w:r>
+              <w:rPr>
+                <w:rFonts w:ascii="Helvetica" w:hAnsi="Helvetica" w:eastAsia="Helvetica" w:cs="Helvetica"/>
+                <w:i w:val="false"/>
+                <w:b w:val="false"/>
+                <w:u w:val="none"/>
+                <w:sz w:val="22"/>
+                <w:szCs w:val="22"/>
+                <w:color w:val="000000"/>
+              </w:rPr>
+              <w:t xml:space="preserve">41.7</w:t>
+            </w:r>
+          </w:p>
+        </w:tc>
+      </w:tr>
+      <w:tr>
+        <w:trPr>
+          <w:cantSplit/>
+          <w:trHeight w:val="360" w:hRule="auto"/>
+        </w:trPr>
+        body18
+        <w:tc>
+          <w:tcPr>
+            <w:tcBorders>
               <w:bottom w:val="single" w:sz="16" w:space="0" w:color="666666"/>
               <w:top w:val="none" w:sz="0" w:space="0" w:color="000000"/>
               <w:left w:val="none" w:sz="0" w:space="0" w:color="000000"/>
@@ -3260,7 +3443,7 @@
                 <w:szCs w:val="22"/>
                 <w:color w:val="000000"/>
               </w:rPr>
-              <w:t xml:space="preserve">25</w:t>
+              <w:t xml:space="preserve">39</w:t>
             </w:r>
           </w:p>
         </w:tc>
@@ -3304,7 +3487,7 @@
                 <w:szCs w:val="22"/>
                 <w:color w:val="000000"/>
               </w:rPr>
-              <w:t xml:space="preserve">20.0</w:t>
+              <w:t xml:space="preserve">29.5</w:t>
             </w:r>
           </w:p>
         </w:tc>

</xml_diff>